<commit_message>
Added special issue information to the CFP
</commit_message>
<xml_diff>
--- a/resources/CFP/ISORC2022_CFP_v0.docx
+++ b/resources/CFP/ISORC2022_CFP_v0.docx
@@ -794,7 +794,127 @@
         <mc:AlternateContent>
           <mc:Choice Requires="wps">
             <w:drawing>
-              <wp:anchor distT="0" distB="0" distL="114300" distR="114300" simplePos="0" relativeHeight="91512830" behindDoc="0" locked="0" layoutInCell="1" allowOverlap="1" wp14:anchorId="6E6DCF93" wp14:editId="6A4FDFF9">
+              <wp:anchor distT="0" distB="0" distL="114300" distR="114300" simplePos="0" relativeHeight="183025658" behindDoc="0" locked="0" layoutInCell="1" allowOverlap="1" wp14:anchorId="4D5D0B64" wp14:editId="5A25CD29">
+                <wp:simplePos x="0" y="0"/>
+                <wp:positionH relativeFrom="column">
+                  <wp:posOffset>1850390</wp:posOffset>
+                </wp:positionH>
+                <wp:positionV relativeFrom="page">
+                  <wp:posOffset>7783407</wp:posOffset>
+                </wp:positionV>
+                <wp:extent cx="4116702" cy="6986"/>
+                <wp:effectExtent l="0" t="12700" r="36830" b="31115"/>
+                <wp:wrapNone/>
+                <wp:docPr id="5" name="Shape2"/>
+                <wp:cNvGraphicFramePr/>
+                <a:graphic xmlns:a="http://schemas.openxmlformats.org/drawingml/2006/main">
+                  <a:graphicData uri="http://schemas.microsoft.com/office/word/2010/wordprocessingShape">
+                    <wps:wsp>
+                      <wps:cNvCnPr/>
+                      <wps:spPr>
+                        <a:xfrm flipV="1">
+                          <a:off x="0" y="0"/>
+                          <a:ext cx="4116702" cy="6986"/>
+                        </a:xfrm>
+                        <a:prstGeom prst="straightConnector1">
+                          <a:avLst/>
+                        </a:prstGeom>
+                        <a:noFill/>
+                        <a:ln w="36356" cap="flat">
+                          <a:solidFill>
+                            <a:srgbClr val="3465A4"/>
+                          </a:solidFill>
+                          <a:prstDash val="solid"/>
+                          <a:miter/>
+                        </a:ln>
+                      </wps:spPr>
+                      <wps:bodyPr/>
+                    </wps:wsp>
+                  </a:graphicData>
+                </a:graphic>
+              </wp:anchor>
+            </w:drawing>
+          </mc:Choice>
+          <mc:Fallback>
+            <w:pict>
+              <v:shapetype w14:anchorId="4D5CEA84" id="_x0000_t32" coordsize="21600,21600" o:spt="32" o:oned="t" path="m,l21600,21600e" filled="f">
+                <v:path arrowok="t" fillok="f" o:connecttype="none"/>
+                <o:lock v:ext="edit" shapetype="t"/>
+              </v:shapetype>
+              <v:shape id="Shape2" o:spid="_x0000_s1026" type="#_x0000_t32" style="position:absolute;margin-left:145.7pt;margin-top:612.85pt;width:324.15pt;height:.55pt;flip:y;z-index:183025658;visibility:visible;mso-wrap-style:square;mso-wrap-distance-left:9pt;mso-wrap-distance-top:0;mso-wrap-distance-right:9pt;mso-wrap-distance-bottom:0;mso-position-horizontal:absolute;mso-position-horizontal-relative:text;mso-position-vertical:absolute;mso-position-vertical-relative:page" o:gfxdata="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" strokecolor="#3465a4" strokeweight="1.0099mm">
+                <v:stroke joinstyle="miter"/>
+                <w10:wrap anchory="page"/>
+              </v:shape>
+            </w:pict>
+          </mc:Fallback>
+        </mc:AlternateContent>
+      </w:r>
+      <w:r>
+        <w:rPr>
+          <w:noProof/>
+        </w:rPr>
+        <mc:AlternateContent>
+          <mc:Choice Requires="wps">
+            <w:drawing>
+              <wp:anchor distT="0" distB="0" distL="114300" distR="114300" simplePos="0" relativeHeight="160147451" behindDoc="0" locked="0" layoutInCell="1" allowOverlap="1" wp14:anchorId="7DD4884F" wp14:editId="717305B0">
+                <wp:simplePos x="0" y="0"/>
+                <wp:positionH relativeFrom="column">
+                  <wp:posOffset>1851660</wp:posOffset>
+                </wp:positionH>
+                <wp:positionV relativeFrom="page">
+                  <wp:posOffset>4314190</wp:posOffset>
+                </wp:positionV>
+                <wp:extent cx="4116070" cy="6985"/>
+                <wp:effectExtent l="0" t="12700" r="36830" b="31115"/>
+                <wp:wrapNone/>
+                <wp:docPr id="4" name="Shape2"/>
+                <wp:cNvGraphicFramePr/>
+                <a:graphic xmlns:a="http://schemas.openxmlformats.org/drawingml/2006/main">
+                  <a:graphicData uri="http://schemas.microsoft.com/office/word/2010/wordprocessingShape">
+                    <wps:wsp>
+                      <wps:cNvCnPr/>
+                      <wps:spPr>
+                        <a:xfrm flipV="1">
+                          <a:off x="0" y="0"/>
+                          <a:ext cx="4116070" cy="6985"/>
+                        </a:xfrm>
+                        <a:prstGeom prst="straightConnector1">
+                          <a:avLst/>
+                        </a:prstGeom>
+                        <a:noFill/>
+                        <a:ln w="36356" cap="flat">
+                          <a:solidFill>
+                            <a:srgbClr val="3465A4"/>
+                          </a:solidFill>
+                          <a:prstDash val="solid"/>
+                          <a:miter/>
+                        </a:ln>
+                      </wps:spPr>
+                      <wps:bodyPr/>
+                    </wps:wsp>
+                  </a:graphicData>
+                </a:graphic>
+              </wp:anchor>
+            </w:drawing>
+          </mc:Choice>
+          <mc:Fallback>
+            <w:pict>
+              <v:shape w14:anchorId="27B959BA" id="Shape2" o:spid="_x0000_s1026" type="#_x0000_t32" style="position:absolute;margin-left:145.8pt;margin-top:339.7pt;width:324.1pt;height:.55pt;flip:y;z-index:160147451;visibility:visible;mso-wrap-style:square;mso-wrap-distance-left:9pt;mso-wrap-distance-top:0;mso-wrap-distance-right:9pt;mso-wrap-distance-bottom:0;mso-position-horizontal:absolute;mso-position-horizontal-relative:text;mso-position-vertical:absolute;mso-position-vertical-relative:page" o:gfxdata="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" strokecolor="#3465a4" strokeweight="1.0099mm">
+                <v:stroke joinstyle="miter"/>
+                <w10:wrap anchory="page"/>
+              </v:shape>
+            </w:pict>
+          </mc:Fallback>
+        </mc:AlternateContent>
+      </w:r>
+      <w:r>
+        <w:rPr>
+          <w:noProof/>
+        </w:rPr>
+        <mc:AlternateContent>
+          <mc:Choice Requires="wps">
+            <w:drawing>
+              <wp:anchor distT="0" distB="0" distL="114300" distR="114300" simplePos="0" relativeHeight="91512830" behindDoc="0" locked="0" layoutInCell="1" allowOverlap="1" wp14:anchorId="6E6DCF93" wp14:editId="5C15D64D">
                 <wp:simplePos x="0" y="0"/>
                 <wp:positionH relativeFrom="column">
                   <wp:posOffset>6135370</wp:posOffset>
@@ -837,123 +957,7 @@
           </mc:Choice>
           <mc:Fallback>
             <w:pict>
-              <v:shape w14:anchorId="49A78D40" id="Shape2" o:spid="_x0000_s1026" type="#_x0000_t32" style="position:absolute;margin-left:483.1pt;margin-top:163pt;width:104.5pt;height:.9pt;flip:y;z-index:91512830;visibility:visible;mso-wrap-style:square;mso-wrap-distance-left:9pt;mso-wrap-distance-top:0;mso-wrap-distance-right:9pt;mso-wrap-distance-bottom:0;mso-position-horizontal:absolute;mso-position-horizontal-relative:text;mso-position-vertical:absolute;mso-position-vertical-relative:page" o:gfxdata="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" strokecolor="#3465a4" strokeweight="1.0099mm">
-                <v:stroke joinstyle="miter"/>
-                <w10:wrap anchory="page"/>
-              </v:shape>
-            </w:pict>
-          </mc:Fallback>
-        </mc:AlternateContent>
-      </w:r>
-      <w:r>
-        <w:rPr>
-          <w:noProof/>
-        </w:rPr>
-        <mc:AlternateContent>
-          <mc:Choice Requires="wps">
-            <w:drawing>
-              <wp:anchor distT="0" distB="0" distL="114300" distR="114300" simplePos="0" relativeHeight="183025658" behindDoc="0" locked="0" layoutInCell="1" allowOverlap="1" wp14:anchorId="4D5D0B64" wp14:editId="274665FA">
-                <wp:simplePos x="0" y="0"/>
-                <wp:positionH relativeFrom="column">
-                  <wp:posOffset>1850602</wp:posOffset>
-                </wp:positionH>
-                <wp:positionV relativeFrom="page">
-                  <wp:posOffset>7225030</wp:posOffset>
-                </wp:positionV>
-                <wp:extent cx="4116702" cy="6986"/>
-                <wp:effectExtent l="0" t="12700" r="36198" b="31114"/>
-                <wp:wrapNone/>
-                <wp:docPr id="5" name="Shape2"/>
-                <wp:cNvGraphicFramePr/>
-                <a:graphic xmlns:a="http://schemas.openxmlformats.org/drawingml/2006/main">
-                  <a:graphicData uri="http://schemas.microsoft.com/office/word/2010/wordprocessingShape">
-                    <wps:wsp>
-                      <wps:cNvCnPr/>
-                      <wps:spPr>
-                        <a:xfrm flipV="1">
-                          <a:off x="0" y="0"/>
-                          <a:ext cx="4116702" cy="6986"/>
-                        </a:xfrm>
-                        <a:prstGeom prst="straightConnector1">
-                          <a:avLst/>
-                        </a:prstGeom>
-                        <a:noFill/>
-                        <a:ln w="36356" cap="flat">
-                          <a:solidFill>
-                            <a:srgbClr val="3465A4"/>
-                          </a:solidFill>
-                          <a:prstDash val="solid"/>
-                          <a:miter/>
-                        </a:ln>
-                      </wps:spPr>
-                      <wps:bodyPr/>
-                    </wps:wsp>
-                  </a:graphicData>
-                </a:graphic>
-              </wp:anchor>
-            </w:drawing>
-          </mc:Choice>
-          <mc:Fallback>
-            <w:pict>
-              <v:shape w14:anchorId="26D2050B" id="Shape2" o:spid="_x0000_s1026" type="#_x0000_t32" style="position:absolute;margin-left:145.7pt;margin-top:568.9pt;width:324.15pt;height:.55pt;flip:y;z-index:183025658;visibility:visible;mso-wrap-style:square;mso-wrap-distance-left:9pt;mso-wrap-distance-top:0;mso-wrap-distance-right:9pt;mso-wrap-distance-bottom:0;mso-position-horizontal:absolute;mso-position-horizontal-relative:text;mso-position-vertical:absolute;mso-position-vertical-relative:page" o:gfxdata="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" strokecolor="#3465a4" strokeweight="1.0099mm">
-                <v:stroke joinstyle="miter"/>
-                <w10:wrap anchory="page"/>
-              </v:shape>
-            </w:pict>
-          </mc:Fallback>
-        </mc:AlternateContent>
-      </w:r>
-      <w:r>
-        <w:rPr>
-          <w:noProof/>
-        </w:rPr>
-        <mc:AlternateContent>
-          <mc:Choice Requires="wps">
-            <w:drawing>
-              <wp:anchor distT="0" distB="0" distL="114300" distR="114300" simplePos="0" relativeHeight="160147451" behindDoc="0" locked="0" layoutInCell="1" allowOverlap="1" wp14:anchorId="7DD4884F" wp14:editId="52C2FDD6">
-                <wp:simplePos x="0" y="0"/>
-                <wp:positionH relativeFrom="column">
-                  <wp:posOffset>1851660</wp:posOffset>
-                </wp:positionH>
-                <wp:positionV relativeFrom="page">
-                  <wp:posOffset>3755390</wp:posOffset>
-                </wp:positionV>
-                <wp:extent cx="4116070" cy="6985"/>
-                <wp:effectExtent l="0" t="12700" r="36830" b="31115"/>
-                <wp:wrapNone/>
-                <wp:docPr id="4" name="Shape2"/>
-                <wp:cNvGraphicFramePr/>
-                <a:graphic xmlns:a="http://schemas.openxmlformats.org/drawingml/2006/main">
-                  <a:graphicData uri="http://schemas.microsoft.com/office/word/2010/wordprocessingShape">
-                    <wps:wsp>
-                      <wps:cNvCnPr/>
-                      <wps:spPr>
-                        <a:xfrm flipV="1">
-                          <a:off x="0" y="0"/>
-                          <a:ext cx="4116070" cy="6985"/>
-                        </a:xfrm>
-                        <a:prstGeom prst="straightConnector1">
-                          <a:avLst/>
-                        </a:prstGeom>
-                        <a:noFill/>
-                        <a:ln w="36356" cap="flat">
-                          <a:solidFill>
-                            <a:srgbClr val="3465A4"/>
-                          </a:solidFill>
-                          <a:prstDash val="solid"/>
-                          <a:miter/>
-                        </a:ln>
-                      </wps:spPr>
-                      <wps:bodyPr/>
-                    </wps:wsp>
-                  </a:graphicData>
-                </a:graphic>
-              </wp:anchor>
-            </w:drawing>
-          </mc:Choice>
-          <mc:Fallback>
-            <w:pict>
-              <v:shape w14:anchorId="5692567F" id="Shape2" o:spid="_x0000_s1026" type="#_x0000_t32" style="position:absolute;margin-left:145.8pt;margin-top:295.7pt;width:324.1pt;height:.55pt;flip:y;z-index:160147451;visibility:visible;mso-wrap-style:square;mso-wrap-distance-left:9pt;mso-wrap-distance-top:0;mso-wrap-distance-right:9pt;mso-wrap-distance-bottom:0;mso-position-horizontal:absolute;mso-position-horizontal-relative:text;mso-position-vertical:absolute;mso-position-vertical-relative:page" o:gfxdata="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" strokecolor="#3465a4" strokeweight="1.0099mm">
+              <v:shape w14:anchorId="7398DB58" id="Shape2" o:spid="_x0000_s1026" type="#_x0000_t32" style="position:absolute;margin-left:483.1pt;margin-top:163pt;width:104.5pt;height:.9pt;flip:y;z-index:91512830;visibility:visible;mso-wrap-style:square;mso-wrap-distance-left:9pt;mso-wrap-distance-top:0;mso-wrap-distance-right:9pt;mso-wrap-distance-bottom:0;mso-position-horizontal:absolute;mso-position-horizontal-relative:text;mso-position-vertical:absolute;mso-position-vertical-relative:page" o:gfxdata="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" strokecolor="#3465a4" strokeweight="1.0099mm">
                 <v:stroke joinstyle="miter"/>
                 <w10:wrap anchory="page"/>
               </v:shape>
@@ -1762,7 +1766,10 @@
                               <w:ind w:left="113"/>
                               <w:jc w:val="both"/>
                               <w:rPr>
-                                <w:lang w:val="en-SE"/>
+                                <w:rFonts w:ascii="Times New Roman" w:hAnsi="Times New Roman"/>
+                                <w:color w:val="000000"/>
+                                <w:sz w:val="20"/>
+                                <w:szCs w:val="20"/>
                               </w:rPr>
                             </w:pPr>
                             <w:r>
@@ -1777,11 +1784,108 @@
                           </w:p>
                           <w:p>
                             <w:pPr>
-                              <w:ind w:left="113" w:right="283"/>
+                              <w:ind w:left="113"/>
                               <w:jc w:val="both"/>
                               <w:rPr>
                                 <w:rFonts w:ascii="Times New Roman" w:hAnsi="Times New Roman"/>
                                 <w:color w:val="000000"/>
+                                <w:sz w:val="20"/>
+                                <w:szCs w:val="20"/>
+                              </w:rPr>
+                            </w:pPr>
+                          </w:p>
+                          <w:p>
+                            <w:pPr>
+                              <w:ind w:left="113"/>
+                              <w:jc w:val="both"/>
+                              <w:rPr>
+                                <w:rFonts w:ascii="Times New Roman" w:hAnsi="Times New Roman"/>
+                                <w:color w:val="000000"/>
+                                <w:sz w:val="20"/>
+                                <w:szCs w:val="20"/>
+                              </w:rPr>
+                            </w:pPr>
+                            <w:r>
+                              <w:rPr>
+                                <w:rFonts w:ascii="Times New Roman" w:hAnsi="Times New Roman"/>
+                                <w:color w:val="000000"/>
+                                <w:sz w:val="20"/>
+                                <w:szCs w:val="20"/>
+                              </w:rPr>
+                              <w:t>10 best selected papers based on the review process will be invited to submit extended versions to the special issue of the Journal of Systems Architecture (JSA) on </w:t>
+                            </w:r>
+                            <w:r>
+                              <w:rPr>
+                                <w:rFonts w:ascii="Times New Roman" w:hAnsi="Times New Roman"/>
+                                <w:color w:val="000000"/>
+                                <w:sz w:val="20"/>
+                                <w:szCs w:val="20"/>
+                              </w:rPr>
+                              <w:fldChar w:fldCharType="begin"/>
+                            </w:r>
+                            <w:r>
+                              <w:rPr>
+                                <w:rFonts w:ascii="Times New Roman" w:hAnsi="Times New Roman"/>
+                                <w:color w:val="000000"/>
+                                <w:sz w:val="20"/>
+                                <w:szCs w:val="20"/>
+                              </w:rPr>
+                              <w:instrText xml:space="preserve"> HYPERLINK "https://www.journals.elsevier.com/journal-of-systems-architecture/call-for-papers/special-issue-on-real-time-distributed-computing-si-isorc22" </w:instrText>
+                            </w:r>
+                            <w:r>
+                              <w:rPr>
+                                <w:rFonts w:ascii="Times New Roman" w:hAnsi="Times New Roman"/>
+                                <w:color w:val="000000"/>
+                                <w:sz w:val="20"/>
+                                <w:szCs w:val="20"/>
+                              </w:rPr>
+                            </w:r>
+                            <w:r>
+                              <w:rPr>
+                                <w:rFonts w:ascii="Times New Roman" w:hAnsi="Times New Roman"/>
+                                <w:color w:val="000000"/>
+                                <w:sz w:val="20"/>
+                                <w:szCs w:val="20"/>
+                              </w:rPr>
+                              <w:fldChar w:fldCharType="separate"/>
+                            </w:r>
+                            <w:r>
+                              <w:rPr>
+                                <w:rStyle w:val="Hyperlink"/>
+                                <w:rFonts w:ascii="Times New Roman" w:hAnsi="Times New Roman"/>
+                                <w:sz w:val="20"/>
+                                <w:szCs w:val="20"/>
+                              </w:rPr>
+                              <w:t>Real-Time Distributed Computing</w:t>
+                            </w:r>
+                            <w:r>
+                              <w:rPr>
+                                <w:rFonts w:ascii="Times New Roman" w:hAnsi="Times New Roman"/>
+                                <w:color w:val="000000"/>
+                                <w:sz w:val="20"/>
+                                <w:szCs w:val="20"/>
+                              </w:rPr>
+                              <w:fldChar w:fldCharType="end"/>
+                            </w:r>
+                            <w:r>
+                              <w:rPr>
+                                <w:rFonts w:ascii="Times New Roman" w:hAnsi="Times New Roman"/>
+                                <w:color w:val="000000"/>
+                                <w:sz w:val="20"/>
+                                <w:szCs w:val="20"/>
+                              </w:rPr>
+                              <w:t>.</w:t>
+                            </w:r>
+                          </w:p>
+                          <w:p>
+                            <w:pPr>
+                              <w:ind w:left="113"/>
+                              <w:jc w:val="both"/>
+                              <w:rPr>
+                                <w:rFonts w:ascii="Times New Roman" w:hAnsi="Times New Roman"/>
+                                <w:color w:val="000000"/>
+                                <w:sz w:val="20"/>
+                                <w:szCs w:val="20"/>
                               </w:rPr>
                             </w:pPr>
                           </w:p>
@@ -2432,7 +2536,10 @@
                         <w:ind w:left="113"/>
                         <w:jc w:val="both"/>
                         <w:rPr>
-                          <w:lang w:val="en-SE"/>
+                          <w:rFonts w:ascii="Times New Roman" w:hAnsi="Times New Roman"/>
+                          <w:color w:val="000000"/>
+                          <w:sz w:val="20"/>
+                          <w:szCs w:val="20"/>
                         </w:rPr>
                       </w:pPr>
                       <w:r>
@@ -2447,11 +2554,108 @@
                     </w:p>
                     <w:p>
                       <w:pPr>
-                        <w:ind w:left="113" w:right="283"/>
+                        <w:ind w:left="113"/>
                         <w:jc w:val="both"/>
                         <w:rPr>
                           <w:rFonts w:ascii="Times New Roman" w:hAnsi="Times New Roman"/>
                           <w:color w:val="000000"/>
+                          <w:sz w:val="20"/>
+                          <w:szCs w:val="20"/>
+                        </w:rPr>
+                      </w:pPr>
+                    </w:p>
+                    <w:p>
+                      <w:pPr>
+                        <w:ind w:left="113"/>
+                        <w:jc w:val="both"/>
+                        <w:rPr>
+                          <w:rFonts w:ascii="Times New Roman" w:hAnsi="Times New Roman"/>
+                          <w:color w:val="000000"/>
+                          <w:sz w:val="20"/>
+                          <w:szCs w:val="20"/>
+                        </w:rPr>
+                      </w:pPr>
+                      <w:r>
+                        <w:rPr>
+                          <w:rFonts w:ascii="Times New Roman" w:hAnsi="Times New Roman"/>
+                          <w:color w:val="000000"/>
+                          <w:sz w:val="20"/>
+                          <w:szCs w:val="20"/>
+                        </w:rPr>
+                        <w:t>10 best selected papers based on the review process will be invited to submit extended versions to the special issue of the Journal of Systems Architecture (JSA) on </w:t>
+                      </w:r>
+                      <w:r>
+                        <w:rPr>
+                          <w:rFonts w:ascii="Times New Roman" w:hAnsi="Times New Roman"/>
+                          <w:color w:val="000000"/>
+                          <w:sz w:val="20"/>
+                          <w:szCs w:val="20"/>
+                        </w:rPr>
+                        <w:fldChar w:fldCharType="begin"/>
+                      </w:r>
+                      <w:r>
+                        <w:rPr>
+                          <w:rFonts w:ascii="Times New Roman" w:hAnsi="Times New Roman"/>
+                          <w:color w:val="000000"/>
+                          <w:sz w:val="20"/>
+                          <w:szCs w:val="20"/>
+                        </w:rPr>
+                        <w:instrText xml:space="preserve"> HYPERLINK "https://www.journals.elsevier.com/journal-of-systems-architecture/call-for-papers/special-issue-on-real-time-distributed-computing-si-isorc22" </w:instrText>
+                      </w:r>
+                      <w:r>
+                        <w:rPr>
+                          <w:rFonts w:ascii="Times New Roman" w:hAnsi="Times New Roman"/>
+                          <w:color w:val="000000"/>
+                          <w:sz w:val="20"/>
+                          <w:szCs w:val="20"/>
+                        </w:rPr>
+                      </w:r>
+                      <w:r>
+                        <w:rPr>
+                          <w:rFonts w:ascii="Times New Roman" w:hAnsi="Times New Roman"/>
+                          <w:color w:val="000000"/>
+                          <w:sz w:val="20"/>
+                          <w:szCs w:val="20"/>
+                        </w:rPr>
+                        <w:fldChar w:fldCharType="separate"/>
+                      </w:r>
+                      <w:r>
+                        <w:rPr>
+                          <w:rStyle w:val="Hyperlink"/>
+                          <w:rFonts w:ascii="Times New Roman" w:hAnsi="Times New Roman"/>
+                          <w:sz w:val="20"/>
+                          <w:szCs w:val="20"/>
+                        </w:rPr>
+                        <w:t>Real-Time Distributed Computing</w:t>
+                      </w:r>
+                      <w:r>
+                        <w:rPr>
+                          <w:rFonts w:ascii="Times New Roman" w:hAnsi="Times New Roman"/>
+                          <w:color w:val="000000"/>
+                          <w:sz w:val="20"/>
+                          <w:szCs w:val="20"/>
+                        </w:rPr>
+                        <w:fldChar w:fldCharType="end"/>
+                      </w:r>
+                      <w:r>
+                        <w:rPr>
+                          <w:rFonts w:ascii="Times New Roman" w:hAnsi="Times New Roman"/>
+                          <w:color w:val="000000"/>
+                          <w:sz w:val="20"/>
+                          <w:szCs w:val="20"/>
+                        </w:rPr>
+                        <w:t>.</w:t>
+                      </w:r>
+                    </w:p>
+                    <w:p>
+                      <w:pPr>
+                        <w:ind w:left="113"/>
+                        <w:jc w:val="both"/>
+                        <w:rPr>
+                          <w:rFonts w:ascii="Times New Roman" w:hAnsi="Times New Roman"/>
+                          <w:color w:val="000000"/>
+                          <w:sz w:val="20"/>
+                          <w:szCs w:val="20"/>
                         </w:rPr>
                       </w:pPr>
                     </w:p>

</xml_diff>